<commit_message>
Updated: Manual de usuario & Manual Tecnico
</commit_message>
<xml_diff>
--- a/Manuales/Manual Técnico.docx
+++ b/Manuales/Manual Técnico.docx
@@ -1001,7 +1001,34 @@
           <w:sz w:val="24"/>
           <w:szCs w:val="24"/>
         </w:rPr>
-        <w:t xml:space="preserve">muestraArbol():  </w:t>
+        <w:t>muestra</w:t>
+      </w:r>
+      <w:r>
+        <w:rPr>
+          <w:rFonts w:ascii="Times New Roman" w:hAnsi="Times New Roman" w:cs="Times New Roman"/>
+          <w:b/>
+          <w:sz w:val="24"/>
+          <w:szCs w:val="24"/>
+        </w:rPr>
+        <w:t>ComoHilera</w:t>
+      </w:r>
+      <w:r>
+        <w:rPr>
+          <w:rFonts w:ascii="Times New Roman" w:hAnsi="Times New Roman" w:cs="Times New Roman"/>
+          <w:b/>
+          <w:sz w:val="24"/>
+          <w:szCs w:val="24"/>
+        </w:rPr>
+        <w:t xml:space="preserve"> (</w:t>
+      </w:r>
+      <w:r>
+        <w:rPr>
+          <w:rFonts w:ascii="Times New Roman" w:hAnsi="Times New Roman" w:cs="Times New Roman"/>
+          <w:b/>
+          <w:sz w:val="24"/>
+          <w:szCs w:val="24"/>
+        </w:rPr>
+        <w:t xml:space="preserve">):  </w:t>
       </w:r>
       <w:r>
         <w:rPr>
@@ -1026,7 +1053,41 @@
           <w:sz w:val="24"/>
           <w:szCs w:val="24"/>
         </w:rPr>
-        <w:t>Este método recorre todo el árbol y lo imprime en consola haciendo uso de un Array nativo de JavaScript usado como estructura LIFO y un ciclo. Esta función es prototipo de las demás funciones dado que en todas las funciones hace falta un recorrer el árbol.</w:t>
+        <w:t xml:space="preserve">Este método recorre todo el árbol y lo imprime en consola </w:t>
+      </w:r>
+      <w:r>
+        <w:rPr>
+          <w:rFonts w:ascii="Times New Roman" w:hAnsi="Times New Roman" w:cs="Times New Roman"/>
+          <w:sz w:val="24"/>
+          <w:szCs w:val="24"/>
+        </w:rPr>
+        <w:t>en su forma de String, es decir, traduce el árbol como Lista Generalizada a un árbol como String</w:t>
+      </w:r>
+      <w:r>
+        <w:rPr>
+          <w:rFonts w:ascii="Times New Roman" w:hAnsi="Times New Roman" w:cs="Times New Roman"/>
+          <w:sz w:val="24"/>
+          <w:szCs w:val="24"/>
+        </w:rPr>
+        <w:t>.</w:t>
+      </w:r>
+      <w:r>
+        <w:rPr>
+          <w:rFonts w:ascii="Times New Roman" w:hAnsi="Times New Roman" w:cs="Times New Roman"/>
+          <w:sz w:val="24"/>
+          <w:szCs w:val="24"/>
+        </w:rPr>
+        <w:t xml:space="preserve"> Retorna un St</w:t>
+      </w:r>
+      <w:bookmarkStart w:id="0" w:name="_GoBack"/>
+      <w:bookmarkEnd w:id="0"/>
+      <w:r>
+        <w:rPr>
+          <w:rFonts w:ascii="Times New Roman" w:hAnsi="Times New Roman" w:cs="Times New Roman"/>
+          <w:sz w:val="24"/>
+          <w:szCs w:val="24"/>
+        </w:rPr>
+        <w:t>ring.</w:t>
       </w:r>
     </w:p>
     <w:p>
@@ -1044,14 +1105,25 @@
           <w:szCs w:val="24"/>
         </w:rPr>
       </w:pPr>
-      <w:r>
-        <w:rPr>
-          <w:rFonts w:ascii="Times New Roman" w:hAnsi="Times New Roman" w:cs="Times New Roman"/>
-          <w:b/>
-          <w:sz w:val="24"/>
-          <w:szCs w:val="24"/>
-        </w:rPr>
-        <w:t xml:space="preserve">Altura(): </w:t>
+      <w:proofErr w:type="gramStart"/>
+      <w:r>
+        <w:rPr>
+          <w:rFonts w:ascii="Times New Roman" w:hAnsi="Times New Roman" w:cs="Times New Roman"/>
+          <w:b/>
+          <w:sz w:val="24"/>
+          <w:szCs w:val="24"/>
+        </w:rPr>
+        <w:t>Altura(</w:t>
+      </w:r>
+      <w:proofErr w:type="gramEnd"/>
+      <w:r>
+        <w:rPr>
+          <w:rFonts w:ascii="Times New Roman" w:hAnsi="Times New Roman" w:cs="Times New Roman"/>
+          <w:b/>
+          <w:sz w:val="24"/>
+          <w:szCs w:val="24"/>
+        </w:rPr>
+        <w:t xml:space="preserve">): </w:t>
       </w:r>
       <w:r>
         <w:rPr>
@@ -1950,8 +2022,6 @@
           <w:szCs w:val="24"/>
         </w:rPr>
       </w:pPr>
-      <w:bookmarkStart w:id="0" w:name="_GoBack"/>
-      <w:bookmarkEnd w:id="0"/>
     </w:p>
     <w:sectPr>
       <w:pgSz w:w="12240" w:h="15840"/>

</xml_diff>